<commit_message>
Fix resume linking to incorrect project for the-office
</commit_message>
<xml_diff>
--- a/resume.docx
+++ b/resume.docx
@@ -925,23 +925,7 @@
                 <w:sz w:val="20"/>
                 <w:szCs w:val="20"/>
               </w:rPr>
-              <w:t>Utilized custom dual SPI-bus design to interface a microcontroller and RF transceiver</w:t>
-            </w:r>
-            <w:r>
-              <w:rPr>
-                <w:rFonts w:ascii="CMU Serif" w:hAnsi="CMU Serif" w:cs="CMU Serif"/>
-                <w:sz w:val="20"/>
-                <w:szCs w:val="20"/>
-              </w:rPr>
-              <w:t xml:space="preserve"> simultaneously</w:t>
-            </w:r>
-            <w:r>
-              <w:rPr>
-                <w:rFonts w:ascii="CMU Serif" w:hAnsi="CMU Serif" w:cs="CMU Serif"/>
-                <w:sz w:val="20"/>
-                <w:szCs w:val="20"/>
-              </w:rPr>
-              <w:t>.</w:t>
+              <w:t>Utilized custom dual SPI-bus design to interface a microcontroller and RF transceiver simultaneously.</w:t>
             </w:r>
           </w:p>
         </w:tc>
@@ -1527,25 +1511,7 @@
           <w:sz w:val="21"/>
           <w:szCs w:val="21"/>
         </w:rPr>
-        <w:t>SQLAlchemy</w:t>
-      </w:r>
-      <w:r>
-        <w:rPr>
-          <w:rStyle w:val="markedcontent"/>
-          <w:rFonts w:ascii="CMU Serif" w:hAnsi="CMU Serif" w:cs="CMU Serif"/>
-          <w:sz w:val="21"/>
-          <w:szCs w:val="21"/>
-        </w:rPr>
-        <w:t> </w:t>
-      </w:r>
-      <w:r>
-        <w:rPr>
-          <w:rStyle w:val="markedcontent"/>
-          <w:rFonts w:ascii="CMU Serif" w:hAnsi="CMU Serif" w:cs="CMU Serif"/>
-          <w:sz w:val="21"/>
-          <w:szCs w:val="21"/>
-        </w:rPr>
-        <w:t>ORM</w:t>
+        <w:t>SQLAlchemy ORM</w:t>
       </w:r>
       <w:r>
         <w:rPr>
@@ -2718,18 +2684,7 @@
                 <w:sz w:val="21"/>
                 <w:szCs w:val="21"/>
               </w:rPr>
-              <w:t>Django, Flask, Express, ASP.</w:t>
-            </w:r>
-            <w:r>
-              <w:rPr>
-                <w:rStyle w:val="markedcontent"/>
-                <w:rFonts w:ascii="CMU Serif" w:hAnsi="CMU Serif" w:cs="CMU Serif"/>
-                <w:bCs/>
-                <w:iCs/>
-                <w:sz w:val="21"/>
-                <w:szCs w:val="21"/>
-              </w:rPr>
-              <w:t>NET</w:t>
+              <w:t>Django, Flask, Express, ASP.NET</w:t>
             </w:r>
           </w:p>
         </w:tc>
@@ -3645,15 +3600,6 @@
   </w:num>
   <w:num w:numId="6" w16cid:durableId="1283655823">
     <w:abstractNumId w:val="0"/>
-    <w:lvlOverride w:ilvl="0"/>
-    <w:lvlOverride w:ilvl="1"/>
-    <w:lvlOverride w:ilvl="2"/>
-    <w:lvlOverride w:ilvl="3"/>
-    <w:lvlOverride w:ilvl="4"/>
-    <w:lvlOverride w:ilvl="5"/>
-    <w:lvlOverride w:ilvl="6"/>
-    <w:lvlOverride w:ilvl="7"/>
-    <w:lvlOverride w:ilvl="8"/>
   </w:num>
 </w:numbering>
 </file>
@@ -4061,6 +4007,7 @@
   <w:style w:type="character" w:default="1" w:styleId="DefaultParagraphFont">
     <w:name w:val="Default Paragraph Font"/>
     <w:uiPriority w:val="1"/>
+    <w:semiHidden/>
     <w:unhideWhenUsed/>
   </w:style>
   <w:style w:type="table" w:default="1" w:styleId="TableNormal">

</xml_diff>